<commit_message>
Fixed Type in Chatlog Report
</commit_message>
<xml_diff>
--- a/Jack Johnson Project Report - Chatlog.docx
+++ b/Jack Johnson Project Report - Chatlog.docx
@@ -137,8 +137,10 @@
           <w:sz w:val="24"/>
           <w:szCs w:val="24"/>
         </w:rPr>
-        <w:t>Chatting Socket IO</w:t>
-      </w:r>
+        <w:t>Chatlog</w:t>
+      </w:r>
+      <w:bookmarkStart w:id="0" w:name="_GoBack"/>
+      <w:bookmarkEnd w:id="0"/>
       <w:r>
         <w:rPr>
           <w:rFonts w:ascii="Times New Roman" w:hAnsi="Times New Roman" w:cs="Times New Roman"/>
@@ -505,8 +507,6 @@
           </wp:inline>
         </w:drawing>
       </w:r>
-      <w:bookmarkStart w:id="0" w:name="_GoBack"/>
-      <w:bookmarkEnd w:id="0"/>
     </w:p>
     <w:sectPr>
       <w:pgSz w:w="12240" w:h="15840"/>

</xml_diff>